<commit_message>
backup, update, appoint and dismiss official done
</commit_message>
<xml_diff>
--- a/Brgy Daang Bukid MIS/bin/Debug/Residency.docx
+++ b/Brgy Daang Bukid MIS/bin/Debug/Residency.docx
@@ -711,7 +711,16 @@
         <w:t xml:space="preserve"> </w:t>
       </w:r>
       <w:r>
-        <w:t>that, [FULL NAME],</w:t>
+        <w:t xml:space="preserve">that, </w:t>
+      </w:r>
+      <w:r>
+        <w:rPr>
+          <w:u w:val="single"/>
+        </w:rPr>
+        <w:t>[FULL NAME]</w:t>
+      </w:r>
+      <w:r>
+        <w:t>,</w:t>
       </w:r>
       <w:r>
         <w:rPr>
@@ -737,9 +746,11 @@
         </w:rPr>
         <w:t xml:space="preserve"> </w:t>
       </w:r>
+      <w:proofErr w:type="spellStart"/>
       <w:r>
         <w:t>bonafide</w:t>
       </w:r>
+      <w:proofErr w:type="spellEnd"/>
       <w:r>
         <w:rPr>
           <w:spacing w:val="32"/>

</xml_diff>